<commit_message>
lesson 103 - homework
</commit_message>
<xml_diff>
--- a/english_via_skype/solutions/doc/lesson_101_IT adjectives   exe W_edit.docx
+++ b/english_via_skype/solutions/doc/lesson_101_IT adjectives   exe W_edit.docx
@@ -616,7 +616,7 @@
                     </pic:cNvPicPr>
                   </pic:nvPicPr>
                   <pic:blipFill>
-                    <a:blip r:embed="rId4">
+                    <a:blip r:embed="rId5">
                       <a:extLst>
                         <a:ext uri="{28A0092B-C50C-407E-A947-70E740481C1C}">
                           <a14:useLocalDpi xmlns:a14="http://schemas.microsoft.com/office/drawing/2010/main" val="0"/>
@@ -734,23 +734,7 @@
           <w:szCs w:val="32"/>
           <w:lang w:val="en-US"/>
         </w:rPr>
-        <w:t xml:space="preserve">parameters, </w:t>
-      </w:r>
-      <w:r>
-        <w:rPr>
-          <w:sz w:val="32"/>
-          <w:szCs w:val="32"/>
-          <w:lang w:val="en-US"/>
-        </w:rPr>
-        <w:t>analysis</w:t>
-      </w:r>
-      <w:r>
-        <w:rPr>
-          <w:sz w:val="32"/>
-          <w:szCs w:val="32"/>
-          <w:lang w:val="en-US"/>
-        </w:rPr>
-        <w:t xml:space="preserve">, </w:t>
+        <w:t xml:space="preserve">parameters, analysis, </w:t>
       </w:r>
       <w:r>
         <w:rPr>
@@ -819,7 +803,7 @@
                     </pic:cNvPicPr>
                   </pic:nvPicPr>
                   <pic:blipFill>
-                    <a:blip r:embed="rId5">
+                    <a:blip r:embed="rId6">
                       <a:extLst>
                         <a:ext uri="{28A0092B-C50C-407E-A947-70E740481C1C}">
                           <a14:useLocalDpi xmlns:a14="http://schemas.microsoft.com/office/drawing/2010/main" val="0"/>
@@ -1025,8 +1009,6 @@
         </w:rPr>
         <w:t>start</w:t>
       </w:r>
-      <w:bookmarkStart w:id="0" w:name="_GoBack"/>
-      <w:bookmarkEnd w:id="0"/>
       <w:r>
         <w:rPr>
           <w:sz w:val="32"/>
@@ -1170,7 +1152,7 @@
                     </pic:cNvPicPr>
                   </pic:nvPicPr>
                   <pic:blipFill>
-                    <a:blip r:embed="rId6">
+                    <a:blip r:embed="rId7">
                       <a:extLst>
                         <a:ext uri="{28A0092B-C50C-407E-A947-70E740481C1C}">
                           <a14:useLocalDpi xmlns:a14="http://schemas.microsoft.com/office/drawing/2010/main" val="0"/>
@@ -1204,6 +1186,268 @@
     </w:p>
     <w:p>
       <w:pPr>
+        <w:pStyle w:val="Akapitzlist"/>
+        <w:numPr>
+          <w:ilvl w:val="0"/>
+          <w:numId w:val="2"/>
+        </w:numPr>
+        <w:ind w:left="993" w:hanging="633"/>
+        <w:rPr>
+          <w:sz w:val="32"/>
+          <w:szCs w:val="32"/>
+          <w:lang w:val="en-US"/>
+        </w:rPr>
+      </w:pPr>
+      <w:r>
+        <w:rPr>
+          <w:sz w:val="32"/>
+          <w:szCs w:val="32"/>
+          <w:lang w:val="en-US"/>
+        </w:rPr>
+        <w:t>f</w:t>
+      </w:r>
+    </w:p>
+    <w:p>
+      <w:pPr>
+        <w:pStyle w:val="Akapitzlist"/>
+        <w:numPr>
+          <w:ilvl w:val="0"/>
+          <w:numId w:val="2"/>
+        </w:numPr>
+        <w:ind w:left="993" w:hanging="633"/>
+        <w:rPr>
+          <w:sz w:val="32"/>
+          <w:szCs w:val="32"/>
+          <w:lang w:val="en-US"/>
+        </w:rPr>
+      </w:pPr>
+      <w:r>
+        <w:rPr>
+          <w:sz w:val="32"/>
+          <w:szCs w:val="32"/>
+          <w:lang w:val="en-US"/>
+        </w:rPr>
+        <w:t>e</w:t>
+      </w:r>
+    </w:p>
+    <w:p>
+      <w:pPr>
+        <w:pStyle w:val="Akapitzlist"/>
+        <w:numPr>
+          <w:ilvl w:val="0"/>
+          <w:numId w:val="2"/>
+        </w:numPr>
+        <w:ind w:left="993" w:hanging="633"/>
+        <w:rPr>
+          <w:sz w:val="32"/>
+          <w:szCs w:val="32"/>
+          <w:lang w:val="en-US"/>
+        </w:rPr>
+      </w:pPr>
+      <w:r>
+        <w:rPr>
+          <w:sz w:val="32"/>
+          <w:szCs w:val="32"/>
+          <w:lang w:val="en-US"/>
+        </w:rPr>
+        <w:t>d</w:t>
+      </w:r>
+    </w:p>
+    <w:p>
+      <w:pPr>
+        <w:pStyle w:val="Akapitzlist"/>
+        <w:numPr>
+          <w:ilvl w:val="0"/>
+          <w:numId w:val="2"/>
+        </w:numPr>
+        <w:ind w:left="993" w:hanging="633"/>
+        <w:rPr>
+          <w:sz w:val="32"/>
+          <w:szCs w:val="32"/>
+          <w:lang w:val="en-US"/>
+        </w:rPr>
+      </w:pPr>
+      <w:r>
+        <w:rPr>
+          <w:sz w:val="32"/>
+          <w:szCs w:val="32"/>
+          <w:lang w:val="en-US"/>
+        </w:rPr>
+        <w:t>j</w:t>
+      </w:r>
+    </w:p>
+    <w:p>
+      <w:pPr>
+        <w:pStyle w:val="Akapitzlist"/>
+        <w:numPr>
+          <w:ilvl w:val="0"/>
+          <w:numId w:val="2"/>
+        </w:numPr>
+        <w:ind w:left="993" w:hanging="633"/>
+        <w:rPr>
+          <w:sz w:val="32"/>
+          <w:szCs w:val="32"/>
+          <w:lang w:val="en-US"/>
+        </w:rPr>
+      </w:pPr>
+      <w:r>
+        <w:rPr>
+          <w:sz w:val="32"/>
+          <w:szCs w:val="32"/>
+          <w:lang w:val="en-US"/>
+        </w:rPr>
+        <w:t>h</w:t>
+      </w:r>
+    </w:p>
+    <w:p>
+      <w:pPr>
+        <w:pStyle w:val="Akapitzlist"/>
+        <w:numPr>
+          <w:ilvl w:val="0"/>
+          <w:numId w:val="2"/>
+        </w:numPr>
+        <w:ind w:left="993" w:hanging="633"/>
+        <w:rPr>
+          <w:sz w:val="32"/>
+          <w:szCs w:val="32"/>
+          <w:lang w:val="en-US"/>
+        </w:rPr>
+      </w:pPr>
+      <w:r>
+        <w:rPr>
+          <w:sz w:val="32"/>
+          <w:szCs w:val="32"/>
+          <w:lang w:val="en-US"/>
+        </w:rPr>
+        <w:t>a</w:t>
+      </w:r>
+    </w:p>
+    <w:p>
+      <w:pPr>
+        <w:pStyle w:val="Akapitzlist"/>
+        <w:numPr>
+          <w:ilvl w:val="0"/>
+          <w:numId w:val="2"/>
+        </w:numPr>
+        <w:ind w:left="993" w:hanging="633"/>
+        <w:rPr>
+          <w:sz w:val="32"/>
+          <w:szCs w:val="32"/>
+          <w:lang w:val="en-US"/>
+        </w:rPr>
+      </w:pPr>
+      <w:r>
+        <w:rPr>
+          <w:sz w:val="32"/>
+          <w:szCs w:val="32"/>
+          <w:lang w:val="en-US"/>
+        </w:rPr>
+        <w:t>k</w:t>
+      </w:r>
+    </w:p>
+    <w:p>
+      <w:pPr>
+        <w:pStyle w:val="Akapitzlist"/>
+        <w:numPr>
+          <w:ilvl w:val="0"/>
+          <w:numId w:val="2"/>
+        </w:numPr>
+        <w:ind w:left="993" w:hanging="633"/>
+        <w:rPr>
+          <w:sz w:val="32"/>
+          <w:szCs w:val="32"/>
+          <w:lang w:val="en-US"/>
+        </w:rPr>
+      </w:pPr>
+      <w:r>
+        <w:rPr>
+          <w:sz w:val="32"/>
+          <w:szCs w:val="32"/>
+          <w:lang w:val="en-US"/>
+        </w:rPr>
+        <w:t>i</w:t>
+      </w:r>
+    </w:p>
+    <w:p>
+      <w:pPr>
+        <w:pStyle w:val="Akapitzlist"/>
+        <w:numPr>
+          <w:ilvl w:val="0"/>
+          <w:numId w:val="2"/>
+        </w:numPr>
+        <w:ind w:left="993" w:hanging="633"/>
+        <w:rPr>
+          <w:sz w:val="32"/>
+          <w:szCs w:val="32"/>
+          <w:lang w:val="en-US"/>
+        </w:rPr>
+      </w:pPr>
+      <w:r>
+        <w:rPr>
+          <w:sz w:val="32"/>
+          <w:szCs w:val="32"/>
+          <w:lang w:val="en-US"/>
+        </w:rPr>
+        <w:t>h</w:t>
+      </w:r>
+    </w:p>
+    <w:p>
+      <w:pPr>
+        <w:pStyle w:val="Akapitzlist"/>
+        <w:numPr>
+          <w:ilvl w:val="0"/>
+          <w:numId w:val="2"/>
+        </w:numPr>
+        <w:ind w:left="993" w:hanging="633"/>
+        <w:rPr>
+          <w:sz w:val="32"/>
+          <w:szCs w:val="32"/>
+          <w:lang w:val="en-US"/>
+        </w:rPr>
+      </w:pPr>
+      <w:r>
+        <w:rPr>
+          <w:sz w:val="32"/>
+          <w:szCs w:val="32"/>
+          <w:lang w:val="en-US"/>
+        </w:rPr>
+        <w:t>c</w:t>
+      </w:r>
+    </w:p>
+    <w:p>
+      <w:pPr>
+        <w:pStyle w:val="Akapitzlist"/>
+        <w:numPr>
+          <w:ilvl w:val="0"/>
+          <w:numId w:val="2"/>
+        </w:numPr>
+        <w:ind w:left="993" w:hanging="633"/>
+        <w:rPr>
+          <w:sz w:val="32"/>
+          <w:szCs w:val="32"/>
+          <w:lang w:val="en-US"/>
+        </w:rPr>
+      </w:pPr>
+      <w:r>
+        <w:rPr>
+          <w:sz w:val="32"/>
+          <w:szCs w:val="32"/>
+          <w:lang w:val="en-US"/>
+        </w:rPr>
+        <w:t>b</w:t>
+      </w:r>
+    </w:p>
+    <w:p>
+      <w:pPr>
+        <w:rPr>
+          <w:sz w:val="32"/>
+          <w:szCs w:val="32"/>
+          <w:lang w:val="en-US"/>
+        </w:rPr>
+      </w:pPr>
+    </w:p>
+    <w:p>
+      <w:pPr>
         <w:rPr>
           <w:sz w:val="32"/>
           <w:szCs w:val="32"/>
@@ -1217,6 +1461,7 @@
           <w:szCs w:val="32"/>
           <w:lang w:eastAsia="pl-PL"/>
         </w:rPr>
+        <w:lastRenderedPageBreak/>
         <w:drawing>
           <wp:inline distT="0" distB="0" distL="0" distR="0">
             <wp:extent cx="6983573" cy="5067300"/>
@@ -1235,7 +1480,7 @@
                     </pic:cNvPicPr>
                   </pic:nvPicPr>
                   <pic:blipFill>
-                    <a:blip r:embed="rId7">
+                    <a:blip r:embed="rId8">
                       <a:extLst>
                         <a:ext uri="{28A0092B-C50C-407E-A947-70E740481C1C}">
                           <a14:useLocalDpi xmlns:a14="http://schemas.microsoft.com/office/drawing/2010/main" val="0"/>
@@ -1267,6 +1512,184 @@
         </w:drawing>
       </w:r>
     </w:p>
+    <w:p>
+      <w:pPr>
+        <w:pStyle w:val="Akapitzlist"/>
+        <w:numPr>
+          <w:ilvl w:val="0"/>
+          <w:numId w:val="4"/>
+        </w:numPr>
+        <w:rPr>
+          <w:sz w:val="32"/>
+          <w:szCs w:val="32"/>
+          <w:lang w:val="en-US"/>
+        </w:rPr>
+      </w:pPr>
+      <w:bookmarkStart w:id="0" w:name="_GoBack"/>
+      <w:bookmarkEnd w:id="0"/>
+      <w:r>
+        <w:rPr>
+          <w:sz w:val="32"/>
+          <w:szCs w:val="32"/>
+          <w:lang w:val="en-US"/>
+        </w:rPr>
+        <w:t xml:space="preserve">look at </w:t>
+      </w:r>
+    </w:p>
+    <w:p>
+      <w:pPr>
+        <w:pStyle w:val="Akapitzlist"/>
+        <w:numPr>
+          <w:ilvl w:val="0"/>
+          <w:numId w:val="4"/>
+        </w:numPr>
+        <w:rPr>
+          <w:sz w:val="32"/>
+          <w:szCs w:val="32"/>
+          <w:lang w:val="en-US"/>
+        </w:rPr>
+      </w:pPr>
+      <w:r>
+        <w:rPr>
+          <w:sz w:val="32"/>
+          <w:szCs w:val="32"/>
+          <w:lang w:val="en-US"/>
+        </w:rPr>
+        <w:t xml:space="preserve">found out, </w:t>
+      </w:r>
+    </w:p>
+    <w:p>
+      <w:pPr>
+        <w:pStyle w:val="Akapitzlist"/>
+        <w:numPr>
+          <w:ilvl w:val="0"/>
+          <w:numId w:val="4"/>
+        </w:numPr>
+        <w:rPr>
+          <w:sz w:val="32"/>
+          <w:szCs w:val="32"/>
+          <w:lang w:val="en-US"/>
+        </w:rPr>
+      </w:pPr>
+      <w:r>
+        <w:rPr>
+          <w:sz w:val="32"/>
+          <w:szCs w:val="32"/>
+          <w:lang w:val="en-US"/>
+        </w:rPr>
+        <w:t>rolling out</w:t>
+      </w:r>
+    </w:p>
+    <w:p>
+      <w:pPr>
+        <w:pStyle w:val="Akapitzlist"/>
+        <w:numPr>
+          <w:ilvl w:val="0"/>
+          <w:numId w:val="4"/>
+        </w:numPr>
+        <w:rPr>
+          <w:sz w:val="32"/>
+          <w:szCs w:val="32"/>
+          <w:lang w:val="en-US"/>
+        </w:rPr>
+      </w:pPr>
+      <w:r>
+        <w:rPr>
+          <w:sz w:val="32"/>
+          <w:szCs w:val="32"/>
+          <w:lang w:val="en-US"/>
+        </w:rPr>
+        <w:t xml:space="preserve"> </w:t>
+      </w:r>
+    </w:p>
+    <w:p>
+      <w:pPr>
+        <w:pStyle w:val="Akapitzlist"/>
+        <w:numPr>
+          <w:ilvl w:val="0"/>
+          <w:numId w:val="4"/>
+        </w:numPr>
+        <w:rPr>
+          <w:sz w:val="32"/>
+          <w:szCs w:val="32"/>
+          <w:lang w:val="en-US"/>
+        </w:rPr>
+      </w:pPr>
+      <w:r>
+        <w:rPr>
+          <w:sz w:val="32"/>
+          <w:szCs w:val="32"/>
+          <w:lang w:val="en-US"/>
+        </w:rPr>
+        <w:t xml:space="preserve"> </w:t>
+      </w:r>
+    </w:p>
+    <w:p>
+      <w:pPr>
+        <w:pStyle w:val="Akapitzlist"/>
+        <w:numPr>
+          <w:ilvl w:val="0"/>
+          <w:numId w:val="4"/>
+        </w:numPr>
+        <w:rPr>
+          <w:sz w:val="32"/>
+          <w:szCs w:val="32"/>
+          <w:lang w:val="en-US"/>
+        </w:rPr>
+      </w:pPr>
+      <w:r>
+        <w:rPr>
+          <w:sz w:val="32"/>
+          <w:szCs w:val="32"/>
+          <w:lang w:val="en-US"/>
+        </w:rPr>
+        <w:t xml:space="preserve"> </w:t>
+      </w:r>
+    </w:p>
+    <w:p>
+      <w:pPr>
+        <w:pStyle w:val="Akapitzlist"/>
+        <w:numPr>
+          <w:ilvl w:val="0"/>
+          <w:numId w:val="4"/>
+        </w:numPr>
+        <w:rPr>
+          <w:sz w:val="32"/>
+          <w:szCs w:val="32"/>
+          <w:lang w:val="en-US"/>
+        </w:rPr>
+      </w:pPr>
+      <w:r>
+        <w:rPr>
+          <w:sz w:val="32"/>
+          <w:szCs w:val="32"/>
+          <w:lang w:val="en-US"/>
+        </w:rPr>
+        <w:t xml:space="preserve"> </w:t>
+      </w:r>
+    </w:p>
+    <w:p>
+      <w:pPr>
+        <w:pStyle w:val="Akapitzlist"/>
+        <w:numPr>
+          <w:ilvl w:val="0"/>
+          <w:numId w:val="4"/>
+        </w:numPr>
+        <w:rPr>
+          <w:sz w:val="32"/>
+          <w:szCs w:val="32"/>
+          <w:lang w:val="en-US"/>
+        </w:rPr>
+      </w:pPr>
+      <w:r>
+        <w:rPr>
+          <w:sz w:val="32"/>
+          <w:szCs w:val="32"/>
+          <w:lang w:val="en-US"/>
+        </w:rPr>
+        <w:t xml:space="preserve"> </w:t>
+      </w:r>
+    </w:p>
     <w:sectPr>
       <w:pgSz w:w="11906" w:h="16838"/>
       <w:pgMar w:top="720" w:right="720" w:bottom="720" w:left="720" w:header="708" w:footer="708" w:gutter="0"/>
@@ -1275,6 +1698,379 @@
     </w:sectPr>
   </w:body>
 </w:document>
+</file>
+
+<file path=word/numbering.xml><?xml version="1.0" encoding="utf-8"?>
+<w:numbering xmlns:wpc="http://schemas.microsoft.com/office/word/2010/wordprocessingCanvas" xmlns:mc="http://schemas.openxmlformats.org/markup-compatibility/2006" xmlns:o="urn:schemas-microsoft-com:office:office" xmlns:r="http://schemas.openxmlformats.org/officeDocument/2006/relationships" xmlns:m="http://schemas.openxmlformats.org/officeDocument/2006/math" xmlns:v="urn:schemas-microsoft-com:vml" xmlns:wp14="http://schemas.microsoft.com/office/word/2010/wordprocessingDrawing" xmlns:wp="http://schemas.openxmlformats.org/drawingml/2006/wordprocessingDrawing" xmlns:w10="urn:schemas-microsoft-com:office:word" xmlns:w="http://schemas.openxmlformats.org/wordprocessingml/2006/main" xmlns:w14="http://schemas.microsoft.com/office/word/2010/wordml" xmlns:w15="http://schemas.microsoft.com/office/word/2012/wordml" xmlns:wpg="http://schemas.microsoft.com/office/word/2010/wordprocessingGroup" xmlns:wpi="http://schemas.microsoft.com/office/word/2010/wordprocessingInk" xmlns:wne="http://schemas.microsoft.com/office/word/2006/wordml" xmlns:wps="http://schemas.microsoft.com/office/word/2010/wordprocessingShape" mc:Ignorable="w14 w15 wp14">
+  <w:abstractNum w:abstractNumId="0" w15:restartNumberingAfterBreak="0">
+    <w:nsid w:val="09221F04"/>
+    <w:multiLevelType w:val="hybridMultilevel"/>
+    <w:tmpl w:val="ACF23956"/>
+    <w:lvl w:ilvl="0" w:tplc="0415000F">
+      <w:start w:val="1"/>
+      <w:numFmt w:val="decimal"/>
+      <w:lvlText w:val="%1."/>
+      <w:lvlJc w:val="left"/>
+      <w:pPr>
+        <w:ind w:left="720" w:hanging="360"/>
+      </w:pPr>
+      <w:rPr>
+        <w:rFonts w:hint="default"/>
+      </w:rPr>
+    </w:lvl>
+    <w:lvl w:ilvl="1" w:tplc="04150019" w:tentative="1">
+      <w:start w:val="1"/>
+      <w:numFmt w:val="lowerLetter"/>
+      <w:lvlText w:val="%2."/>
+      <w:lvlJc w:val="left"/>
+      <w:pPr>
+        <w:ind w:left="1440" w:hanging="360"/>
+      </w:pPr>
+    </w:lvl>
+    <w:lvl w:ilvl="2" w:tplc="0415001B" w:tentative="1">
+      <w:start w:val="1"/>
+      <w:numFmt w:val="lowerRoman"/>
+      <w:lvlText w:val="%3."/>
+      <w:lvlJc w:val="right"/>
+      <w:pPr>
+        <w:ind w:left="2160" w:hanging="180"/>
+      </w:pPr>
+    </w:lvl>
+    <w:lvl w:ilvl="3" w:tplc="0415000F" w:tentative="1">
+      <w:start w:val="1"/>
+      <w:numFmt w:val="decimal"/>
+      <w:lvlText w:val="%4."/>
+      <w:lvlJc w:val="left"/>
+      <w:pPr>
+        <w:ind w:left="2880" w:hanging="360"/>
+      </w:pPr>
+    </w:lvl>
+    <w:lvl w:ilvl="4" w:tplc="04150019" w:tentative="1">
+      <w:start w:val="1"/>
+      <w:numFmt w:val="lowerLetter"/>
+      <w:lvlText w:val="%5."/>
+      <w:lvlJc w:val="left"/>
+      <w:pPr>
+        <w:ind w:left="3600" w:hanging="360"/>
+      </w:pPr>
+    </w:lvl>
+    <w:lvl w:ilvl="5" w:tplc="0415001B" w:tentative="1">
+      <w:start w:val="1"/>
+      <w:numFmt w:val="lowerRoman"/>
+      <w:lvlText w:val="%6."/>
+      <w:lvlJc w:val="right"/>
+      <w:pPr>
+        <w:ind w:left="4320" w:hanging="180"/>
+      </w:pPr>
+    </w:lvl>
+    <w:lvl w:ilvl="6" w:tplc="0415000F" w:tentative="1">
+      <w:start w:val="1"/>
+      <w:numFmt w:val="decimal"/>
+      <w:lvlText w:val="%7."/>
+      <w:lvlJc w:val="left"/>
+      <w:pPr>
+        <w:ind w:left="5040" w:hanging="360"/>
+      </w:pPr>
+    </w:lvl>
+    <w:lvl w:ilvl="7" w:tplc="04150019" w:tentative="1">
+      <w:start w:val="1"/>
+      <w:numFmt w:val="lowerLetter"/>
+      <w:lvlText w:val="%8."/>
+      <w:lvlJc w:val="left"/>
+      <w:pPr>
+        <w:ind w:left="5760" w:hanging="360"/>
+      </w:pPr>
+    </w:lvl>
+    <w:lvl w:ilvl="8" w:tplc="0415001B" w:tentative="1">
+      <w:start w:val="1"/>
+      <w:numFmt w:val="lowerRoman"/>
+      <w:lvlText w:val="%9."/>
+      <w:lvlJc w:val="right"/>
+      <w:pPr>
+        <w:ind w:left="6480" w:hanging="180"/>
+      </w:pPr>
+    </w:lvl>
+  </w:abstractNum>
+  <w:abstractNum w:abstractNumId="1" w15:restartNumberingAfterBreak="0">
+    <w:nsid w:val="0A906871"/>
+    <w:multiLevelType w:val="hybridMultilevel"/>
+    <w:tmpl w:val="53541A42"/>
+    <w:lvl w:ilvl="0" w:tplc="0415000F">
+      <w:start w:val="1"/>
+      <w:numFmt w:val="decimal"/>
+      <w:lvlText w:val="%1."/>
+      <w:lvlJc w:val="left"/>
+      <w:pPr>
+        <w:ind w:left="720" w:hanging="360"/>
+      </w:pPr>
+      <w:rPr>
+        <w:rFonts w:hint="default"/>
+      </w:rPr>
+    </w:lvl>
+    <w:lvl w:ilvl="1" w:tplc="04150019" w:tentative="1">
+      <w:start w:val="1"/>
+      <w:numFmt w:val="lowerLetter"/>
+      <w:lvlText w:val="%2."/>
+      <w:lvlJc w:val="left"/>
+      <w:pPr>
+        <w:ind w:left="1440" w:hanging="360"/>
+      </w:pPr>
+    </w:lvl>
+    <w:lvl w:ilvl="2" w:tplc="0415001B" w:tentative="1">
+      <w:start w:val="1"/>
+      <w:numFmt w:val="lowerRoman"/>
+      <w:lvlText w:val="%3."/>
+      <w:lvlJc w:val="right"/>
+      <w:pPr>
+        <w:ind w:left="2160" w:hanging="180"/>
+      </w:pPr>
+    </w:lvl>
+    <w:lvl w:ilvl="3" w:tplc="0415000F" w:tentative="1">
+      <w:start w:val="1"/>
+      <w:numFmt w:val="decimal"/>
+      <w:lvlText w:val="%4."/>
+      <w:lvlJc w:val="left"/>
+      <w:pPr>
+        <w:ind w:left="2880" w:hanging="360"/>
+      </w:pPr>
+    </w:lvl>
+    <w:lvl w:ilvl="4" w:tplc="04150019" w:tentative="1">
+      <w:start w:val="1"/>
+      <w:numFmt w:val="lowerLetter"/>
+      <w:lvlText w:val="%5."/>
+      <w:lvlJc w:val="left"/>
+      <w:pPr>
+        <w:ind w:left="3600" w:hanging="360"/>
+      </w:pPr>
+    </w:lvl>
+    <w:lvl w:ilvl="5" w:tplc="0415001B" w:tentative="1">
+      <w:start w:val="1"/>
+      <w:numFmt w:val="lowerRoman"/>
+      <w:lvlText w:val="%6."/>
+      <w:lvlJc w:val="right"/>
+      <w:pPr>
+        <w:ind w:left="4320" w:hanging="180"/>
+      </w:pPr>
+    </w:lvl>
+    <w:lvl w:ilvl="6" w:tplc="0415000F" w:tentative="1">
+      <w:start w:val="1"/>
+      <w:numFmt w:val="decimal"/>
+      <w:lvlText w:val="%7."/>
+      <w:lvlJc w:val="left"/>
+      <w:pPr>
+        <w:ind w:left="5040" w:hanging="360"/>
+      </w:pPr>
+    </w:lvl>
+    <w:lvl w:ilvl="7" w:tplc="04150019" w:tentative="1">
+      <w:start w:val="1"/>
+      <w:numFmt w:val="lowerLetter"/>
+      <w:lvlText w:val="%8."/>
+      <w:lvlJc w:val="left"/>
+      <w:pPr>
+        <w:ind w:left="5760" w:hanging="360"/>
+      </w:pPr>
+    </w:lvl>
+    <w:lvl w:ilvl="8" w:tplc="0415001B" w:tentative="1">
+      <w:start w:val="1"/>
+      <w:numFmt w:val="lowerRoman"/>
+      <w:lvlText w:val="%9."/>
+      <w:lvlJc w:val="right"/>
+      <w:pPr>
+        <w:ind w:left="6480" w:hanging="180"/>
+      </w:pPr>
+    </w:lvl>
+  </w:abstractNum>
+  <w:abstractNum w:abstractNumId="2" w15:restartNumberingAfterBreak="0">
+    <w:nsid w:val="122F413C"/>
+    <w:multiLevelType w:val="hybridMultilevel"/>
+    <w:tmpl w:val="5BA41DA0"/>
+    <w:lvl w:ilvl="0" w:tplc="0415000F">
+      <w:start w:val="1"/>
+      <w:numFmt w:val="decimal"/>
+      <w:lvlText w:val="%1."/>
+      <w:lvlJc w:val="left"/>
+      <w:pPr>
+        <w:ind w:left="720" w:hanging="360"/>
+      </w:pPr>
+      <w:rPr>
+        <w:rFonts w:hint="default"/>
+      </w:rPr>
+    </w:lvl>
+    <w:lvl w:ilvl="1" w:tplc="04150019" w:tentative="1">
+      <w:start w:val="1"/>
+      <w:numFmt w:val="lowerLetter"/>
+      <w:lvlText w:val="%2."/>
+      <w:lvlJc w:val="left"/>
+      <w:pPr>
+        <w:ind w:left="1440" w:hanging="360"/>
+      </w:pPr>
+    </w:lvl>
+    <w:lvl w:ilvl="2" w:tplc="0415001B" w:tentative="1">
+      <w:start w:val="1"/>
+      <w:numFmt w:val="lowerRoman"/>
+      <w:lvlText w:val="%3."/>
+      <w:lvlJc w:val="right"/>
+      <w:pPr>
+        <w:ind w:left="2160" w:hanging="180"/>
+      </w:pPr>
+    </w:lvl>
+    <w:lvl w:ilvl="3" w:tplc="0415000F" w:tentative="1">
+      <w:start w:val="1"/>
+      <w:numFmt w:val="decimal"/>
+      <w:lvlText w:val="%4."/>
+      <w:lvlJc w:val="left"/>
+      <w:pPr>
+        <w:ind w:left="2880" w:hanging="360"/>
+      </w:pPr>
+    </w:lvl>
+    <w:lvl w:ilvl="4" w:tplc="04150019" w:tentative="1">
+      <w:start w:val="1"/>
+      <w:numFmt w:val="lowerLetter"/>
+      <w:lvlText w:val="%5."/>
+      <w:lvlJc w:val="left"/>
+      <w:pPr>
+        <w:ind w:left="3600" w:hanging="360"/>
+      </w:pPr>
+    </w:lvl>
+    <w:lvl w:ilvl="5" w:tplc="0415001B" w:tentative="1">
+      <w:start w:val="1"/>
+      <w:numFmt w:val="lowerRoman"/>
+      <w:lvlText w:val="%6."/>
+      <w:lvlJc w:val="right"/>
+      <w:pPr>
+        <w:ind w:left="4320" w:hanging="180"/>
+      </w:pPr>
+    </w:lvl>
+    <w:lvl w:ilvl="6" w:tplc="0415000F" w:tentative="1">
+      <w:start w:val="1"/>
+      <w:numFmt w:val="decimal"/>
+      <w:lvlText w:val="%7."/>
+      <w:lvlJc w:val="left"/>
+      <w:pPr>
+        <w:ind w:left="5040" w:hanging="360"/>
+      </w:pPr>
+    </w:lvl>
+    <w:lvl w:ilvl="7" w:tplc="04150019" w:tentative="1">
+      <w:start w:val="1"/>
+      <w:numFmt w:val="lowerLetter"/>
+      <w:lvlText w:val="%8."/>
+      <w:lvlJc w:val="left"/>
+      <w:pPr>
+        <w:ind w:left="5760" w:hanging="360"/>
+      </w:pPr>
+    </w:lvl>
+    <w:lvl w:ilvl="8" w:tplc="0415001B" w:tentative="1">
+      <w:start w:val="1"/>
+      <w:numFmt w:val="lowerRoman"/>
+      <w:lvlText w:val="%9."/>
+      <w:lvlJc w:val="right"/>
+      <w:pPr>
+        <w:ind w:left="6480" w:hanging="180"/>
+      </w:pPr>
+    </w:lvl>
+  </w:abstractNum>
+  <w:abstractNum w:abstractNumId="3" w15:restartNumberingAfterBreak="0">
+    <w:nsid w:val="7D324281"/>
+    <w:multiLevelType w:val="hybridMultilevel"/>
+    <w:tmpl w:val="BAA6FCBE"/>
+    <w:lvl w:ilvl="0" w:tplc="0415000F">
+      <w:start w:val="1"/>
+      <w:numFmt w:val="decimal"/>
+      <w:lvlText w:val="%1."/>
+      <w:lvlJc w:val="left"/>
+      <w:pPr>
+        <w:ind w:left="720" w:hanging="360"/>
+      </w:pPr>
+      <w:rPr>
+        <w:rFonts w:hint="default"/>
+      </w:rPr>
+    </w:lvl>
+    <w:lvl w:ilvl="1" w:tplc="04150019" w:tentative="1">
+      <w:start w:val="1"/>
+      <w:numFmt w:val="lowerLetter"/>
+      <w:lvlText w:val="%2."/>
+      <w:lvlJc w:val="left"/>
+      <w:pPr>
+        <w:ind w:left="1440" w:hanging="360"/>
+      </w:pPr>
+    </w:lvl>
+    <w:lvl w:ilvl="2" w:tplc="0415001B" w:tentative="1">
+      <w:start w:val="1"/>
+      <w:numFmt w:val="lowerRoman"/>
+      <w:lvlText w:val="%3."/>
+      <w:lvlJc w:val="right"/>
+      <w:pPr>
+        <w:ind w:left="2160" w:hanging="180"/>
+      </w:pPr>
+    </w:lvl>
+    <w:lvl w:ilvl="3" w:tplc="0415000F" w:tentative="1">
+      <w:start w:val="1"/>
+      <w:numFmt w:val="decimal"/>
+      <w:lvlText w:val="%4."/>
+      <w:lvlJc w:val="left"/>
+      <w:pPr>
+        <w:ind w:left="2880" w:hanging="360"/>
+      </w:pPr>
+    </w:lvl>
+    <w:lvl w:ilvl="4" w:tplc="04150019" w:tentative="1">
+      <w:start w:val="1"/>
+      <w:numFmt w:val="lowerLetter"/>
+      <w:lvlText w:val="%5."/>
+      <w:lvlJc w:val="left"/>
+      <w:pPr>
+        <w:ind w:left="3600" w:hanging="360"/>
+      </w:pPr>
+    </w:lvl>
+    <w:lvl w:ilvl="5" w:tplc="0415001B" w:tentative="1">
+      <w:start w:val="1"/>
+      <w:numFmt w:val="lowerRoman"/>
+      <w:lvlText w:val="%6."/>
+      <w:lvlJc w:val="right"/>
+      <w:pPr>
+        <w:ind w:left="4320" w:hanging="180"/>
+      </w:pPr>
+    </w:lvl>
+    <w:lvl w:ilvl="6" w:tplc="0415000F" w:tentative="1">
+      <w:start w:val="1"/>
+      <w:numFmt w:val="decimal"/>
+      <w:lvlText w:val="%7."/>
+      <w:lvlJc w:val="left"/>
+      <w:pPr>
+        <w:ind w:left="5040" w:hanging="360"/>
+      </w:pPr>
+    </w:lvl>
+    <w:lvl w:ilvl="7" w:tplc="04150019" w:tentative="1">
+      <w:start w:val="1"/>
+      <w:numFmt w:val="lowerLetter"/>
+      <w:lvlText w:val="%8."/>
+      <w:lvlJc w:val="left"/>
+      <w:pPr>
+        <w:ind w:left="5760" w:hanging="360"/>
+      </w:pPr>
+    </w:lvl>
+    <w:lvl w:ilvl="8" w:tplc="0415001B" w:tentative="1">
+      <w:start w:val="1"/>
+      <w:numFmt w:val="lowerRoman"/>
+      <w:lvlText w:val="%9."/>
+      <w:lvlJc w:val="right"/>
+      <w:pPr>
+        <w:ind w:left="6480" w:hanging="180"/>
+      </w:pPr>
+    </w:lvl>
+  </w:abstractNum>
+  <w:num w:numId="1">
+    <w:abstractNumId w:val="3"/>
+  </w:num>
+  <w:num w:numId="2">
+    <w:abstractNumId w:val="0"/>
+  </w:num>
+  <w:num w:numId="3">
+    <w:abstractNumId w:val="1"/>
+  </w:num>
+  <w:num w:numId="4">
+    <w:abstractNumId w:val="2"/>
+  </w:num>
+</w:numbering>
 </file>
 
 <file path=word/styles.xml><?xml version="1.0" encoding="utf-8"?>
@@ -1698,6 +2494,17 @@
     <w:semiHidden/>
     <w:unhideWhenUsed/>
   </w:style>
+  <w:style w:type="paragraph" w:styleId="Akapitzlist">
+    <w:name w:val="List Paragraph"/>
+    <w:basedOn w:val="Normalny"/>
+    <w:uiPriority w:val="34"/>
+    <w:qFormat/>
+    <w:rsid w:val="003359D9"/>
+    <w:pPr>
+      <w:ind w:left="720"/>
+      <w:contextualSpacing/>
+    </w:pPr>
+  </w:style>
 </w:styles>
 </file>
 

</xml_diff>